<commit_message>
done var 5 Excel. Paragraph: user's num format, task 1
</commit_message>
<xml_diff>
--- a/Задания по Экселю/Лабораторные задания по Microsoft Excel.docx
+++ b/Задания по Экселю/Лабораторные задания по Microsoft Excel.docx
@@ -7079,7 +7079,38 @@
           <w:b/>
           <w:i/>
         </w:rPr>
-        <w:t xml:space="preserve">Создать таблицу «Оборот», заполнив ее произвольной информацией, предусмотреть при  вводе как положительных значений (с дробной частью), так и отрицательных (с дробной частью), а так же нулевые значения. </w:t>
+        <w:t xml:space="preserve">Создать таблицу «Оборот», заполнив ее </w:t>
+      </w:r>
+      <w:r>
+        <w:rPr>
+          <w:b/>
+          <w:i/>
+          <w:u w:val="single"/>
+        </w:rPr>
+        <w:t>ПРОИЗВОЛЬНОЙ ИНФОРМ</w:t>
+      </w:r>
+      <w:r>
+        <w:rPr>
+          <w:b/>
+          <w:i/>
+          <w:u w:val="single"/>
+        </w:rPr>
+        <w:t>А</w:t>
+      </w:r>
+      <w:r>
+        <w:rPr>
+          <w:b/>
+          <w:i/>
+          <w:u w:val="single"/>
+        </w:rPr>
+        <w:t>ЦИЕЙ</w:t>
+      </w:r>
+      <w:r>
+        <w:rPr>
+          <w:b/>
+          <w:i/>
+        </w:rPr>
+        <w:t xml:space="preserve">, предусмотреть при  вводе как положительных значений (с дробной частью), так и отрицательных (с дробной частью), а так же нулевые значения. </w:t>
       </w:r>
     </w:p>
     <w:p>
@@ -7963,7 +7994,21 @@
               <w:rPr>
                 <w:lang w:val="en-US"/>
               </w:rPr>
-              <w:t>X=0</w:t>
+              <w:t>X</w:t>
+            </w:r>
+            <w:bookmarkStart w:id="3" w:name="_GoBack"/>
+            <w:bookmarkEnd w:id="3"/>
+            <w:r>
+              <w:rPr>
+                <w:lang w:val="en-US"/>
+              </w:rPr>
+              <w:t>=</w:t>
+            </w:r>
+            <w:r>
+              <w:rPr>
+                <w:lang w:val="en-US"/>
+              </w:rPr>
+              <w:t>0</w:t>
             </w:r>
           </w:p>
         </w:tc>
@@ -9261,12 +9306,12 @@
       <w:r>
         <w:br w:type="page"/>
       </w:r>
-      <w:bookmarkStart w:id="3" w:name="_Toc146617952"/>
+      <w:bookmarkStart w:id="4" w:name="_Toc146617952"/>
       <w:r>
         <w:lastRenderedPageBreak/>
         <w:t>Функции</w:t>
       </w:r>
-      <w:bookmarkEnd w:id="3"/>
+      <w:bookmarkEnd w:id="4"/>
     </w:p>
     <w:p>
       <w:pPr>
@@ -12466,7 +12511,6 @@
         </w:rPr>
         <w:t xml:space="preserve">атем, в зависимости от величины вклада, определите собственно премию. Если Вклад (Средняя сумма с учетом инфляции) до 10 тыс. - премия составляет 20%, свыше 10 тыс. - 35 % от </w:t>
       </w:r>
-      <w:bookmarkStart w:id="4" w:name="_GoBack"/>
       <w:r>
         <w:rPr>
           <w:b/>
@@ -12475,7 +12519,6 @@
         </w:rPr>
         <w:t>пересчитанной суммы</w:t>
       </w:r>
-      <w:bookmarkEnd w:id="4"/>
       <w:r>
         <w:rPr>
           <w:b/>
@@ -19572,7 +19615,7 @@
           <v:shape id="_x0000_i1025" type="#_x0000_t75" style="width:76.05pt;height:55.85pt" o:ole="">
             <v:imagedata r:id="rId9" o:title=""/>
           </v:shape>
-          <o:OLEObject Type="Embed" ProgID="Equation.3" ShapeID="_x0000_i1025" DrawAspect="Content" ObjectID="_1760018119" r:id="rId10"/>
+          <o:OLEObject Type="Embed" ProgID="Equation.3" ShapeID="_x0000_i1025" DrawAspect="Content" ObjectID="_1760781135" r:id="rId10"/>
         </w:object>
       </w:r>
     </w:p>
@@ -19932,7 +19975,7 @@
                 <v:shape id="_x0000_i1026" type="#_x0000_t75" style="width:384.75pt;height:111.75pt" o:ole="">
                   <v:imagedata r:id="rId12" o:title=""/>
                 </v:shape>
-                <o:OLEObject Type="Embed" ProgID="Equation.3" ShapeID="_x0000_i1026" DrawAspect="Content" ObjectID="_1760018120" r:id="rId13"/>
+                <o:OLEObject Type="Embed" ProgID="Equation.3" ShapeID="_x0000_i1026" DrawAspect="Content" ObjectID="_1760781136" r:id="rId13"/>
               </w:object>
             </w:r>
           </w:p>
@@ -19968,7 +20011,7 @@
                 <v:shape id="_x0000_i1027" type="#_x0000_t75" style="width:380.15pt;height:111.75pt" o:ole="">
                   <v:imagedata r:id="rId14" o:title=""/>
                 </v:shape>
-                <o:OLEObject Type="Embed" ProgID="Equation.3" ShapeID="_x0000_i1027" DrawAspect="Content" ObjectID="_1760018121" r:id="rId15"/>
+                <o:OLEObject Type="Embed" ProgID="Equation.3" ShapeID="_x0000_i1027" DrawAspect="Content" ObjectID="_1760781137" r:id="rId15"/>
               </w:object>
             </w:r>
           </w:p>
@@ -20004,7 +20047,7 @@
                 <v:shape id="_x0000_i1028" type="#_x0000_t75" style="width:313.9pt;height:69.7pt" o:ole="">
                   <v:imagedata r:id="rId16" o:title=""/>
                 </v:shape>
-                <o:OLEObject Type="Embed" ProgID="Equation.3" ShapeID="_x0000_i1028" DrawAspect="Content" ObjectID="_1760018122" r:id="rId17"/>
+                <o:OLEObject Type="Embed" ProgID="Equation.3" ShapeID="_x0000_i1028" DrawAspect="Content" ObjectID="_1760781138" r:id="rId17"/>
               </w:object>
             </w:r>
           </w:p>
@@ -20040,7 +20083,7 @@
                 <v:shape id="_x0000_i1029" type="#_x0000_t75" style="width:316.2pt;height:65.65pt" o:ole="">
                   <v:imagedata r:id="rId18" o:title=""/>
                 </v:shape>
-                <o:OLEObject Type="Embed" ProgID="Equation.3" ShapeID="_x0000_i1029" DrawAspect="Content" ObjectID="_1760018123" r:id="rId19"/>
+                <o:OLEObject Type="Embed" ProgID="Equation.3" ShapeID="_x0000_i1029" DrawAspect="Content" ObjectID="_1760781139" r:id="rId19"/>
               </w:object>
             </w:r>
           </w:p>
@@ -20076,7 +20119,7 @@
                 <v:shape id="_x0000_i1030" type="#_x0000_t75" style="width:301.25pt;height:100.2pt" o:ole="">
                   <v:imagedata r:id="rId20" o:title=""/>
                 </v:shape>
-                <o:OLEObject Type="Embed" ProgID="Equation.3" ShapeID="_x0000_i1030" DrawAspect="Content" ObjectID="_1760018124" r:id="rId21"/>
+                <o:OLEObject Type="Embed" ProgID="Equation.3" ShapeID="_x0000_i1030" DrawAspect="Content" ObjectID="_1760781140" r:id="rId21"/>
               </w:object>
             </w:r>
           </w:p>
@@ -20112,7 +20155,7 @@
                 <v:shape id="_x0000_i1031" type="#_x0000_t75" style="width:345pt;height:100.2pt" o:ole="">
                   <v:imagedata r:id="rId22" o:title=""/>
                 </v:shape>
-                <o:OLEObject Type="Embed" ProgID="Equation.3" ShapeID="_x0000_i1031" DrawAspect="Content" ObjectID="_1760018125" r:id="rId23"/>
+                <o:OLEObject Type="Embed" ProgID="Equation.3" ShapeID="_x0000_i1031" DrawAspect="Content" ObjectID="_1760781141" r:id="rId23"/>
               </w:object>
             </w:r>
           </w:p>
@@ -20377,7 +20420,7 @@
                 <v:shape id="_x0000_i1032" type="#_x0000_t75" style="width:190.1pt;height:18.45pt" o:ole="">
                   <v:imagedata r:id="rId24" o:title=""/>
                 </v:shape>
-                <o:OLEObject Type="Embed" ProgID="Equation.3" ShapeID="_x0000_i1032" DrawAspect="Content" ObjectID="_1760018126" r:id="rId25"/>
+                <o:OLEObject Type="Embed" ProgID="Equation.3" ShapeID="_x0000_i1032" DrawAspect="Content" ObjectID="_1760781142" r:id="rId25"/>
               </w:object>
             </w:r>
           </w:p>
@@ -20413,7 +20456,7 @@
                 <v:shape id="_x0000_i1033" type="#_x0000_t75" style="width:224.65pt;height:18.45pt" o:ole="">
                   <v:imagedata r:id="rId26" o:title=""/>
                 </v:shape>
-                <o:OLEObject Type="Embed" ProgID="Equation.3" ShapeID="_x0000_i1033" DrawAspect="Content" ObjectID="_1760018127" r:id="rId27"/>
+                <o:OLEObject Type="Embed" ProgID="Equation.3" ShapeID="_x0000_i1033" DrawAspect="Content" ObjectID="_1760781143" r:id="rId27"/>
               </w:object>
             </w:r>
           </w:p>
@@ -20449,7 +20492,7 @@
                 <v:shape id="_x0000_i1034" type="#_x0000_t75" style="width:294.35pt;height:18.45pt" o:ole="">
                   <v:imagedata r:id="rId28" o:title=""/>
                 </v:shape>
-                <o:OLEObject Type="Embed" ProgID="Equation.3" ShapeID="_x0000_i1034" DrawAspect="Content" ObjectID="_1760018128" r:id="rId29"/>
+                <o:OLEObject Type="Embed" ProgID="Equation.3" ShapeID="_x0000_i1034" DrawAspect="Content" ObjectID="_1760781144" r:id="rId29"/>
               </w:object>
             </w:r>
           </w:p>
@@ -20485,7 +20528,7 @@
                 <v:shape id="_x0000_i1035" type="#_x0000_t75" style="width:209.65pt;height:18.45pt" o:ole="">
                   <v:imagedata r:id="rId30" o:title=""/>
                 </v:shape>
-                <o:OLEObject Type="Embed" ProgID="Equation.3" ShapeID="_x0000_i1035" DrawAspect="Content" ObjectID="_1760018129" r:id="rId31"/>
+                <o:OLEObject Type="Embed" ProgID="Equation.3" ShapeID="_x0000_i1035" DrawAspect="Content" ObjectID="_1760781145" r:id="rId31"/>
               </w:object>
             </w:r>
           </w:p>
@@ -20521,7 +20564,7 @@
                 <v:shape id="_x0000_i1036" type="#_x0000_t75" style="width:263.25pt;height:18.45pt" o:ole="">
                   <v:imagedata r:id="rId32" o:title=""/>
                 </v:shape>
-                <o:OLEObject Type="Embed" ProgID="Equation.3" ShapeID="_x0000_i1036" DrawAspect="Content" ObjectID="_1760018130" r:id="rId33"/>
+                <o:OLEObject Type="Embed" ProgID="Equation.3" ShapeID="_x0000_i1036" DrawAspect="Content" ObjectID="_1760781146" r:id="rId33"/>
               </w:object>
             </w:r>
           </w:p>
@@ -20557,7 +20600,7 @@
                 <v:shape id="_x0000_i1037" type="#_x0000_t75" style="width:115.8pt;height:20.15pt" o:ole="">
                   <v:imagedata r:id="rId34" o:title=""/>
                 </v:shape>
-                <o:OLEObject Type="Embed" ProgID="Equation.3" ShapeID="_x0000_i1037" DrawAspect="Content" ObjectID="_1760018131" r:id="rId35"/>
+                <o:OLEObject Type="Embed" ProgID="Equation.3" ShapeID="_x0000_i1037" DrawAspect="Content" ObjectID="_1760781147" r:id="rId35"/>
               </w:object>
             </w:r>
           </w:p>
@@ -20810,7 +20853,7 @@
                 <v:shape id="_x0000_i1038" type="#_x0000_t75" style="width:61.05pt;height:18.45pt" o:ole="">
                   <v:imagedata r:id="rId36" o:title=""/>
                 </v:shape>
-                <o:OLEObject Type="Embed" ProgID="Equation.3" ShapeID="_x0000_i1038" DrawAspect="Content" ObjectID="_1760018132" r:id="rId37"/>
+                <o:OLEObject Type="Embed" ProgID="Equation.3" ShapeID="_x0000_i1038" DrawAspect="Content" ObjectID="_1760781148" r:id="rId37"/>
               </w:object>
             </w:r>
           </w:p>
@@ -20846,7 +20889,7 @@
                 <v:shape id="_x0000_i1039" type="#_x0000_t75" style="width:103.1pt;height:18.45pt" o:ole="">
                   <v:imagedata r:id="rId38" o:title=""/>
                 </v:shape>
-                <o:OLEObject Type="Embed" ProgID="Equation.3" ShapeID="_x0000_i1039" DrawAspect="Content" ObjectID="_1760018133" r:id="rId39"/>
+                <o:OLEObject Type="Embed" ProgID="Equation.3" ShapeID="_x0000_i1039" DrawAspect="Content" ObjectID="_1760781149" r:id="rId39"/>
               </w:object>
             </w:r>
           </w:p>
@@ -20882,7 +20925,7 @@
                 <v:shape id="_x0000_i1040" type="#_x0000_t75" style="width:105.4pt;height:18.45pt" o:ole="">
                   <v:imagedata r:id="rId40" o:title=""/>
                 </v:shape>
-                <o:OLEObject Type="Embed" ProgID="Equation.3" ShapeID="_x0000_i1040" DrawAspect="Content" ObjectID="_1760018134" r:id="rId41"/>
+                <o:OLEObject Type="Embed" ProgID="Equation.3" ShapeID="_x0000_i1040" DrawAspect="Content" ObjectID="_1760781150" r:id="rId41"/>
               </w:object>
             </w:r>
           </w:p>
@@ -20918,7 +20961,7 @@
                 <v:shape id="_x0000_i1041" type="#_x0000_t75" style="width:111.75pt;height:18.45pt" o:ole="">
                   <v:imagedata r:id="rId42" o:title=""/>
                 </v:shape>
-                <o:OLEObject Type="Embed" ProgID="Equation.3" ShapeID="_x0000_i1041" DrawAspect="Content" ObjectID="_1760018135" r:id="rId43"/>
+                <o:OLEObject Type="Embed" ProgID="Equation.3" ShapeID="_x0000_i1041" DrawAspect="Content" ObjectID="_1760781151" r:id="rId43"/>
               </w:object>
             </w:r>
           </w:p>
@@ -20954,7 +20997,7 @@
                 <v:shape id="_x0000_i1042" type="#_x0000_t75" style="width:54.7pt;height:18.45pt" o:ole="">
                   <v:imagedata r:id="rId44" o:title=""/>
                 </v:shape>
-                <o:OLEObject Type="Embed" ProgID="Equation.3" ShapeID="_x0000_i1042" DrawAspect="Content" ObjectID="_1760018136" r:id="rId45"/>
+                <o:OLEObject Type="Embed" ProgID="Equation.3" ShapeID="_x0000_i1042" DrawAspect="Content" ObjectID="_1760781152" r:id="rId45"/>
               </w:object>
             </w:r>
           </w:p>
@@ -20990,7 +21033,7 @@
                 <v:shape id="_x0000_i1043" type="#_x0000_t75" style="width:75.45pt;height:18.45pt" o:ole="">
                   <v:imagedata r:id="rId46" o:title=""/>
                 </v:shape>
-                <o:OLEObject Type="Embed" ProgID="Equation.3" ShapeID="_x0000_i1043" DrawAspect="Content" ObjectID="_1760018137" r:id="rId47"/>
+                <o:OLEObject Type="Embed" ProgID="Equation.3" ShapeID="_x0000_i1043" DrawAspect="Content" ObjectID="_1760781153" r:id="rId47"/>
               </w:object>
             </w:r>
           </w:p>
@@ -35058,7 +35101,7 @@
           <v:shape id="_x0000_i1044" type="#_x0000_t75" style="width:367.5pt;height:376.15pt" o:ole="">
             <v:imagedata r:id="rId53" o:title=""/>
           </v:shape>
-          <o:OLEObject Type="Embed" ProgID="" ShapeID="_x0000_i1044" DrawAspect="Content" ObjectID="_1760018138" r:id="rId54"/>
+          <o:OLEObject Type="Embed" ProgID="" ShapeID="_x0000_i1044" DrawAspect="Content" ObjectID="_1760781154" r:id="rId54"/>
         </w:object>
       </w:r>
     </w:p>
@@ -44467,7 +44510,7 @@
                 <v:shape id="_x0000_i1045" type="#_x0000_t75" style="width:16.15pt;height:16.15pt" o:ole="">
                   <v:imagedata r:id="rId55" o:title=""/>
                 </v:shape>
-                <o:OLEObject Type="Embed" ProgID="Equation.3" ShapeID="_x0000_i1045" DrawAspect="Content" ObjectID="_1760018139" r:id="rId56"/>
+                <o:OLEObject Type="Embed" ProgID="Equation.3" ShapeID="_x0000_i1045" DrawAspect="Content" ObjectID="_1760781155" r:id="rId56"/>
               </w:object>
             </w:r>
           </w:p>
@@ -44494,7 +44537,7 @@
                 <v:shape id="_x0000_i1046" type="#_x0000_t75" style="width:16.15pt;height:19.6pt" o:ole="">
                   <v:imagedata r:id="rId57" o:title=""/>
                 </v:shape>
-                <o:OLEObject Type="Embed" ProgID="Equation.3" ShapeID="_x0000_i1046" DrawAspect="Content" ObjectID="_1760018140" r:id="rId58"/>
+                <o:OLEObject Type="Embed" ProgID="Equation.3" ShapeID="_x0000_i1046" DrawAspect="Content" ObjectID="_1760781156" r:id="rId58"/>
               </w:object>
             </w:r>
           </w:p>
@@ -60314,7 +60357,7 @@
   <a:extraClrSchemeLst/>
   <a:extLst>
     <a:ext uri="{05A4C25C-085E-4340-85A3-A5531E510DB2}">
-      <thm15:themeFamily xmlns="" xmlns:thm15="http://schemas.microsoft.com/office/thememl/2012/main" name="Office Theme" id="{62F939B6-93AF-4DB8-9C6B-D6C7DFDC589F}" vid="{4A3C46E8-61CC-4603-A589-7422A47A8E4A}"/>
+      <thm15:themeFamily xmlns:thm15="http://schemas.microsoft.com/office/thememl/2012/main" xmlns="" name="Office Theme" id="{62F939B6-93AF-4DB8-9C6B-D6C7DFDC589F}" vid="{4A3C46E8-61CC-4603-A589-7422A47A8E4A}"/>
     </a:ext>
   </a:extLst>
 </a:theme>

</xml_diff>